<commit_message>
Updated full script - seperate files header and files.cpp - include main test create by chatGPT
</commit_message>
<xml_diff>
--- a/Newton_Ralphson/Report.docx
+++ b/Newton_Ralphson/Report.docx
@@ -29,10 +29,29 @@
     </w:p>
     <w:p>
       <w:r>
+        <w:t>Overview:</w:t>
+      </w:r>
+    </w:p>
+    <w:p>
+      <w:r>
+        <w:tab/>
+        <w:t>The process of finding optimal values for the specific parameters of a given system to fulfill all design requirements while considering the lowest possible cost is referred to as an optimization.</w:t>
+      </w:r>
+    </w:p>
+    <w:p/>
+    <w:p>
+      <w:r>
+        <w:tab/>
+      </w:r>
+    </w:p>
+    <w:p>
+      <w:r>
         <w:t xml:space="preserve">NEWTON RAPHSON </w:t>
       </w:r>
-    </w:p>
-    <w:p/>
+      <w:r>
+        <w:tab/>
+      </w:r>
+    </w:p>
     <w:p>
       <w:r>
         <w:t>Algorithm</w:t>

</xml_diff>